<commit_message>
When someone clicks on a link, the format stays the same in a word output. It doesn't underline and change purple
</commit_message>
<xml_diff>
--- a/inst/templates/word_template.docx
+++ b/inst/templates/word_template.docx
@@ -210,6 +210,22 @@
       <w:r>
         <w:t xml:space="preserve"> Block Text. </w:t>
       </w:r>
+    </w:p>
+    <w:p>
+      <w:pPr>
+        <w:pStyle w:val="BodyText"/>
+        <w:rPr>
+          <w:rStyle w:val="FollowedHyperlink"/>
+        </w:rPr>
+      </w:pPr>
+      <w:proofErr w:type="spellStart"/>
+      <w:r>
+        <w:rPr>
+          <w:rStyle w:val="FollowedHyperlink"/>
+        </w:rPr>
+        <w:t>FollowedHyperlink</w:t>
+      </w:r>
+      <w:proofErr w:type="spellEnd"/>
     </w:p>
     <w:p>
       <w:pPr>
@@ -316,6 +332,7 @@
         <w:pStyle w:val="DefinitionTerm"/>
       </w:pPr>
       <w:r>
+        <w:lastRenderedPageBreak/>
         <w:t xml:space="preserve"> </w:t>
       </w:r>
       <w:proofErr w:type="spellStart"/>
@@ -340,7 +357,6 @@
         <w:pStyle w:val="DefinitionTerm"/>
       </w:pPr>
       <w:r>
-        <w:lastRenderedPageBreak/>
         <w:t xml:space="preserve"> </w:t>
       </w:r>
       <w:proofErr w:type="spellStart"/>
@@ -1506,6 +1522,15 @@
       <w:rFonts w:eastAsiaTheme="minorEastAsia"/>
       <w:sz w:val="22"/>
       <w:szCs w:val="22"/>
+    </w:rPr>
+  </w:style>
+  <w:style w:type="character" w:styleId="FollowedHyperlink">
+    <w:name w:val="FollowedHyperlink"/>
+    <w:basedOn w:val="DefaultParagraphFont"/>
+    <w:rsid w:val="00503F18"/>
+    <w:rPr>
+      <w:color w:val="4F81BD" w:themeColor="accent1"/>
+      <w:u w:val="none"/>
     </w:rPr>
   </w:style>
 </w:styles>

</xml_diff>